<commit_message>
Added design details and weekly schedule to doc
</commit_message>
<xml_diff>
--- a/NP Final Project Outline.docx
+++ b/NP Final Project Outline.docx
@@ -3,26 +3,6 @@
 <w:document xmlns:wpc="http://schemas.microsoft.com/office/word/2010/wordprocessingCanvas" xmlns:cx="http://schemas.microsoft.com/office/drawing/2014/chartex" xmlns:cx1="http://schemas.microsoft.com/office/drawing/2015/9/8/chartex" xmlns:cx2="http://schemas.microsoft.com/office/drawing/2015/10/21/chartex" xmlns:cx3="http://schemas.microsoft.com/office/drawing/2016/5/9/chartex" xmlns:cx4="http://schemas.microsoft.com/office/drawing/2016/5/10/chartex" xmlns:cx5="http://schemas.microsoft.com/office/drawing/2016/5/11/chartex" xmlns:cx6="http://schemas.microsoft.com/office/drawing/2016/5/12/chartex" xmlns:cx7="http://schemas.microsoft.com/office/drawing/2016/5/13/chartex" xmlns:cx8="http://schemas.microsoft.com/office/drawing/2016/5/14/chartex" xmlns:mc="http://schemas.openxmlformats.org/markup-compatibility/2006" xmlns:aink="http://schemas.microsoft.com/office/drawing/2016/ink" xmlns:am3d="http://schemas.microsoft.com/office/drawing/2017/model3d" xmlns:o="urn:schemas-microsoft-com:office:office" xmlns:r="http://schemas.openxmlformats.org/officeDocument/2006/relationships" xmlns:m="http://schemas.openxmlformats.org/officeDocument/2006/math" xmlns:v="urn:schemas-microsoft-com:vml" xmlns:wp14="http://schemas.microsoft.com/office/word/2010/wordprocessingDrawing" xmlns:wp="http://schemas.openxmlformats.org/drawingml/2006/wordprocessingDrawing" xmlns:w10="urn:schemas-microsoft-com:office:word" xmlns:w="http://schemas.openxmlformats.org/wordprocessingml/2006/main" xmlns:w14="http://schemas.microsoft.com/office/word/2010/wordml" xmlns:w15="http://schemas.microsoft.com/office/word/2012/wordml" xmlns:w16cid="http://schemas.microsoft.com/office/word/2016/wordml/cid" xmlns:w16se="http://schemas.microsoft.com/office/word/2015/wordml/symex" xmlns:wpg="http://schemas.microsoft.com/office/word/2010/wordprocessingGroup" xmlns:wpi="http://schemas.microsoft.com/office/word/2010/wordprocessingInk" xmlns:wne="http://schemas.microsoft.com/office/word/2006/wordml" xmlns:wps="http://schemas.microsoft.com/office/word/2010/wordprocessingShape" mc:Ignorable="w14 w15 w16se w16cid wp14">
   <w:body>
     <w:p>
-      <w:r>
-        <w:t>Connor Stevens &amp; Yen Le</w:t>
-      </w:r>
-    </w:p>
-    <w:p>
-      <w:r>
-        <w:t>Professor Pham</w:t>
-      </w:r>
-    </w:p>
-    <w:p>
-      <w:r>
-        <w:t xml:space="preserve">Network Programming </w:t>
-      </w:r>
-    </w:p>
-    <w:p>
-      <w:r>
-        <w:t>17 October 2019</w:t>
-      </w:r>
-    </w:p>
-    <w:p>
       <w:pPr>
         <w:jc w:val="center"/>
       </w:pPr>
@@ -30,27 +10,208 @@
         <w:t>Project Outline and Design:</w:t>
       </w:r>
     </w:p>
+    <w:p>
+      <w:r>
+        <w:t>Team name:</w:t>
+      </w:r>
+    </w:p>
+    <w:p>
+      <w:r>
+        <w:t>Team members: Connor Stevens – Server Info, Yen Le – Client Connection/GUI</w:t>
+      </w:r>
+    </w:p>
+    <w:p>
+      <w:r>
+        <w:t>Link to project Github repo:</w:t>
+      </w:r>
+    </w:p>
     <w:p/>
     <w:p>
       <w:r>
-        <w:tab/>
-        <w:t xml:space="preserve">Project Idea: </w:t>
-      </w:r>
-    </w:p>
-    <w:p>
-      <w:r>
-        <w:tab/>
+        <w:t>Introduction:</w:t>
+      </w:r>
+    </w:p>
+    <w:p/>
+    <w:p>
+      <w:r>
+        <w:t>Features:</w:t>
+      </w:r>
+    </w:p>
+    <w:p/>
+    <w:p>
+      <w:r>
+        <w:t>Design:</w:t>
+      </w:r>
+    </w:p>
+    <w:p/>
+    <w:p>
+      <w:r>
+        <w:t xml:space="preserve">Details: </w:t>
+      </w:r>
+    </w:p>
+    <w:p>
+      <w:r>
+        <w:t>Web Scraper Server:</w:t>
+      </w:r>
+    </w:p>
+    <w:p>
+      <w:r>
+        <w:t>TCP server that uses web scraping to get information from a stock website  (</w:t>
+      </w:r>
+      <w:hyperlink r:id="rId5" w:history="1">
+        <w:r>
+          <w:rPr>
+            <w:rStyle w:val="Hyperlink"/>
+          </w:rPr>
+          <w:t>https://markets.businessinsider.com</w:t>
+        </w:r>
+      </w:hyperlink>
+      <w:r>
+        <w:t>). The server is responsible for:</w:t>
+      </w:r>
+    </w:p>
+    <w:p>
+      <w:pPr>
+        <w:pStyle w:val="ListParagraph"/>
+        <w:numPr>
+          <w:ilvl w:val="0"/>
+          <w:numId w:val="3"/>
+        </w:numPr>
+      </w:pPr>
+      <w:r>
+        <w:t>Reading and sorting the information from the stock website</w:t>
+      </w:r>
+    </w:p>
+    <w:p>
+      <w:pPr>
+        <w:pStyle w:val="ListParagraph"/>
+        <w:numPr>
+          <w:ilvl w:val="0"/>
+          <w:numId w:val="3"/>
+        </w:numPr>
+      </w:pPr>
+      <w:r>
+        <w:t>Reading in inputs from the client</w:t>
+      </w:r>
+    </w:p>
+    <w:p>
+      <w:pPr>
+        <w:pStyle w:val="ListParagraph"/>
+        <w:numPr>
+          <w:ilvl w:val="0"/>
+          <w:numId w:val="3"/>
+        </w:numPr>
+      </w:pPr>
+      <w:r>
+        <w:t>Finding the information the client wants and sending it back to them</w:t>
+      </w:r>
+    </w:p>
+    <w:p>
+      <w:r>
+        <w:t xml:space="preserve">Web Scraper Client: </w:t>
+      </w:r>
+    </w:p>
+    <w:p>
+      <w:r>
+        <w:t>TCP Client that will be:</w:t>
+      </w:r>
+    </w:p>
+    <w:p>
+      <w:pPr>
+        <w:pStyle w:val="ListParagraph"/>
+        <w:numPr>
+          <w:ilvl w:val="0"/>
+          <w:numId w:val="3"/>
+        </w:numPr>
+      </w:pPr>
+      <w:r>
+        <w:t>Prompted for what info they would like to receive (company specific numbers, or which company’s stock grew the most)</w:t>
+      </w:r>
+    </w:p>
+    <w:p>
+      <w:pPr>
+        <w:pStyle w:val="ListParagraph"/>
+        <w:numPr>
+          <w:ilvl w:val="0"/>
+          <w:numId w:val="3"/>
+        </w:numPr>
+      </w:pPr>
+      <w:r>
+        <w:t>Asked for a given time (the website uses the time periods of today, 3 months, 6 months, and 1 year)</w:t>
+      </w:r>
+    </w:p>
+    <w:p>
+      <w:pPr>
+        <w:pStyle w:val="ListParagraph"/>
+        <w:numPr>
+          <w:ilvl w:val="0"/>
+          <w:numId w:val="3"/>
+        </w:numPr>
+      </w:pPr>
+      <w:r>
+        <w:t>Responsible for receiving all the information back from the client.</w:t>
       </w:r>
       <w:bookmarkStart w:id="0" w:name="_GoBack"/>
       <w:bookmarkEnd w:id="0"/>
     </w:p>
-    <w:p>
-      <w:r>
-        <w:tab/>
-        <w:t>Deliverables:</w:t>
-      </w:r>
-    </w:p>
-    <w:p>
+    <w:p/>
+    <w:p>
+      <w:r>
+        <w:t>Tools:</w:t>
+      </w:r>
+    </w:p>
+    <w:p/>
+    <w:p>
+      <w:r>
+        <w:t>Hardware:</w:t>
+      </w:r>
+    </w:p>
+    <w:p>
+      <w:pPr>
+        <w:pStyle w:val="ListParagraph"/>
+        <w:numPr>
+          <w:ilvl w:val="0"/>
+          <w:numId w:val="2"/>
+        </w:numPr>
+      </w:pPr>
+      <w:r>
+        <w:t>Razor Laptops</w:t>
+      </w:r>
+    </w:p>
+    <w:p>
+      <w:r>
+        <w:t>Software:</w:t>
+      </w:r>
+    </w:p>
+    <w:p>
+      <w:pPr>
+        <w:pStyle w:val="ListParagraph"/>
+        <w:numPr>
+          <w:ilvl w:val="0"/>
+          <w:numId w:val="1"/>
+        </w:numPr>
+      </w:pPr>
+      <w:r>
+        <w:lastRenderedPageBreak/>
+        <w:t>Python socket library</w:t>
+      </w:r>
+    </w:p>
+    <w:p>
+      <w:pPr>
+        <w:pStyle w:val="ListParagraph"/>
+        <w:numPr>
+          <w:ilvl w:val="0"/>
+          <w:numId w:val="1"/>
+        </w:numPr>
+      </w:pPr>
+      <w:r>
+        <w:t>Business Insider Stock Website</w:t>
+      </w:r>
+    </w:p>
+    <w:p>
+      <w:r>
+        <w:t>Weekly Plan:</w:t>
+      </w:r>
       <w:r>
         <w:tab/>
       </w:r>
@@ -92,7 +253,11 @@
           <w:tcPr>
             <w:tcW w:w="4675" w:type="dxa"/>
           </w:tcPr>
-          <w:p/>
+          <w:p>
+            <w:r>
+              <w:t>Finish lab 5 and submit project outline</w:t>
+            </w:r>
+          </w:p>
         </w:tc>
         <w:tc>
           <w:tcPr>
@@ -110,7 +275,11 @@
           <w:tcPr>
             <w:tcW w:w="4675" w:type="dxa"/>
           </w:tcPr>
-          <w:p/>
+          <w:p>
+            <w:r>
+              <w:t>Have server process HTML information</w:t>
+            </w:r>
+          </w:p>
         </w:tc>
         <w:tc>
           <w:tcPr>
@@ -128,7 +297,11 @@
           <w:tcPr>
             <w:tcW w:w="4675" w:type="dxa"/>
           </w:tcPr>
-          <w:p/>
+          <w:p>
+            <w:r>
+              <w:t>Have server sort HTML information</w:t>
+            </w:r>
+          </w:p>
         </w:tc>
         <w:tc>
           <w:tcPr>
@@ -146,7 +319,11 @@
           <w:tcPr>
             <w:tcW w:w="4675" w:type="dxa"/>
           </w:tcPr>
-          <w:p/>
+          <w:p>
+            <w:r>
+              <w:t>Set up TCP connection</w:t>
+            </w:r>
+          </w:p>
         </w:tc>
         <w:tc>
           <w:tcPr>
@@ -164,7 +341,11 @@
           <w:tcPr>
             <w:tcW w:w="4675" w:type="dxa"/>
           </w:tcPr>
-          <w:p/>
+          <w:p>
+            <w:r>
+              <w:t>Get inputs from client to server and send back desired info</w:t>
+            </w:r>
+          </w:p>
         </w:tc>
         <w:tc>
           <w:tcPr>
@@ -182,7 +363,11 @@
           <w:tcPr>
             <w:tcW w:w="4675" w:type="dxa"/>
           </w:tcPr>
-          <w:p/>
+          <w:p>
+            <w:r>
+              <w:t>Fix bugs/GUI</w:t>
+            </w:r>
+          </w:p>
         </w:tc>
         <w:tc>
           <w:tcPr>
@@ -200,7 +385,11 @@
           <w:tcPr>
             <w:tcW w:w="4675" w:type="dxa"/>
           </w:tcPr>
-          <w:p/>
+          <w:p>
+            <w:r>
+              <w:t>Fix bugs/GUI</w:t>
+            </w:r>
+          </w:p>
         </w:tc>
         <w:tc>
           <w:tcPr>
@@ -215,27 +404,6 @@
       </w:tr>
     </w:tbl>
     <w:p/>
-    <w:p>
-      <w:r>
-        <w:tab/>
-        <w:t>System Architecture:</w:t>
-      </w:r>
-    </w:p>
-    <w:p/>
-    <w:p>
-      <w:r>
-        <w:tab/>
-        <w:t>Workflow:</w:t>
-      </w:r>
-    </w:p>
-    <w:p/>
-    <w:p>
-      <w:r>
-        <w:tab/>
-        <w:t>Component Explanation:</w:t>
-      </w:r>
-    </w:p>
-    <w:p/>
     <w:sectPr>
       <w:pgSz w:w="12240" w:h="15840"/>
       <w:pgMar w:top="1440" w:right="1440" w:bottom="1440" w:left="1440" w:header="720" w:footer="720" w:gutter="0"/>
@@ -244,6 +412,359 @@
     </w:sectPr>
   </w:body>
 </w:document>
+</file>
+
+<file path=word/numbering.xml><?xml version="1.0" encoding="utf-8"?>
+<w:numbering xmlns:wpc="http://schemas.microsoft.com/office/word/2010/wordprocessingCanvas" xmlns:cx="http://schemas.microsoft.com/office/drawing/2014/chartex" xmlns:cx1="http://schemas.microsoft.com/office/drawing/2015/9/8/chartex" xmlns:cx2="http://schemas.microsoft.com/office/drawing/2015/10/21/chartex" xmlns:cx3="http://schemas.microsoft.com/office/drawing/2016/5/9/chartex" xmlns:cx4="http://schemas.microsoft.com/office/drawing/2016/5/10/chartex" xmlns:cx5="http://schemas.microsoft.com/office/drawing/2016/5/11/chartex" xmlns:cx6="http://schemas.microsoft.com/office/drawing/2016/5/12/chartex" xmlns:cx7="http://schemas.microsoft.com/office/drawing/2016/5/13/chartex" xmlns:cx8="http://schemas.microsoft.com/office/drawing/2016/5/14/chartex" xmlns:mc="http://schemas.openxmlformats.org/markup-compatibility/2006" xmlns:aink="http://schemas.microsoft.com/office/drawing/2016/ink" xmlns:am3d="http://schemas.microsoft.com/office/drawing/2017/model3d" xmlns:o="urn:schemas-microsoft-com:office:office" xmlns:r="http://schemas.openxmlformats.org/officeDocument/2006/relationships" xmlns:m="http://schemas.openxmlformats.org/officeDocument/2006/math" xmlns:v="urn:schemas-microsoft-com:vml" xmlns:wp14="http://schemas.microsoft.com/office/word/2010/wordprocessingDrawing" xmlns:wp="http://schemas.openxmlformats.org/drawingml/2006/wordprocessingDrawing" xmlns:w10="urn:schemas-microsoft-com:office:word" xmlns:w="http://schemas.openxmlformats.org/wordprocessingml/2006/main" xmlns:w14="http://schemas.microsoft.com/office/word/2010/wordml" xmlns:w15="http://schemas.microsoft.com/office/word/2012/wordml" xmlns:w16cid="http://schemas.microsoft.com/office/word/2016/wordml/cid" xmlns:w16se="http://schemas.microsoft.com/office/word/2015/wordml/symex" xmlns:wpg="http://schemas.microsoft.com/office/word/2010/wordprocessingGroup" xmlns:wpi="http://schemas.microsoft.com/office/word/2010/wordprocessingInk" xmlns:wne="http://schemas.microsoft.com/office/word/2006/wordml" xmlns:wps="http://schemas.microsoft.com/office/word/2010/wordprocessingShape" mc:Ignorable="w14 w15 w16se w16cid wp14">
+  <w:abstractNum w:abstractNumId="0" w15:restartNumberingAfterBreak="0">
+    <w:nsid w:val="355F372F"/>
+    <w:multiLevelType w:val="hybridMultilevel"/>
+    <w:tmpl w:val="86586A5C"/>
+    <w:lvl w:ilvl="0" w:tplc="3306D150">
+      <w:start w:val="83"/>
+      <w:numFmt w:val="bullet"/>
+      <w:lvlText w:val="-"/>
+      <w:lvlJc w:val="left"/>
+      <w:pPr>
+        <w:ind w:left="720" w:hanging="360"/>
+      </w:pPr>
+      <w:rPr>
+        <w:rFonts w:ascii="Calibri" w:eastAsiaTheme="minorHAnsi" w:hAnsi="Calibri" w:cs="Calibri" w:hint="default"/>
+      </w:rPr>
+    </w:lvl>
+    <w:lvl w:ilvl="1" w:tplc="04090003" w:tentative="1">
+      <w:start w:val="1"/>
+      <w:numFmt w:val="bullet"/>
+      <w:lvlText w:val="o"/>
+      <w:lvlJc w:val="left"/>
+      <w:pPr>
+        <w:ind w:left="1440" w:hanging="360"/>
+      </w:pPr>
+      <w:rPr>
+        <w:rFonts w:ascii="Courier New" w:hAnsi="Courier New" w:cs="Courier New" w:hint="default"/>
+      </w:rPr>
+    </w:lvl>
+    <w:lvl w:ilvl="2" w:tplc="04090005" w:tentative="1">
+      <w:start w:val="1"/>
+      <w:numFmt w:val="bullet"/>
+      <w:lvlText w:val=""/>
+      <w:lvlJc w:val="left"/>
+      <w:pPr>
+        <w:ind w:left="2160" w:hanging="360"/>
+      </w:pPr>
+      <w:rPr>
+        <w:rFonts w:ascii="Wingdings" w:hAnsi="Wingdings" w:hint="default"/>
+      </w:rPr>
+    </w:lvl>
+    <w:lvl w:ilvl="3" w:tplc="04090001" w:tentative="1">
+      <w:start w:val="1"/>
+      <w:numFmt w:val="bullet"/>
+      <w:lvlText w:val=""/>
+      <w:lvlJc w:val="left"/>
+      <w:pPr>
+        <w:ind w:left="2880" w:hanging="360"/>
+      </w:pPr>
+      <w:rPr>
+        <w:rFonts w:ascii="Symbol" w:hAnsi="Symbol" w:hint="default"/>
+      </w:rPr>
+    </w:lvl>
+    <w:lvl w:ilvl="4" w:tplc="04090003" w:tentative="1">
+      <w:start w:val="1"/>
+      <w:numFmt w:val="bullet"/>
+      <w:lvlText w:val="o"/>
+      <w:lvlJc w:val="left"/>
+      <w:pPr>
+        <w:ind w:left="3600" w:hanging="360"/>
+      </w:pPr>
+      <w:rPr>
+        <w:rFonts w:ascii="Courier New" w:hAnsi="Courier New" w:cs="Courier New" w:hint="default"/>
+      </w:rPr>
+    </w:lvl>
+    <w:lvl w:ilvl="5" w:tplc="04090005" w:tentative="1">
+      <w:start w:val="1"/>
+      <w:numFmt w:val="bullet"/>
+      <w:lvlText w:val=""/>
+      <w:lvlJc w:val="left"/>
+      <w:pPr>
+        <w:ind w:left="4320" w:hanging="360"/>
+      </w:pPr>
+      <w:rPr>
+        <w:rFonts w:ascii="Wingdings" w:hAnsi="Wingdings" w:hint="default"/>
+      </w:rPr>
+    </w:lvl>
+    <w:lvl w:ilvl="6" w:tplc="04090001" w:tentative="1">
+      <w:start w:val="1"/>
+      <w:numFmt w:val="bullet"/>
+      <w:lvlText w:val=""/>
+      <w:lvlJc w:val="left"/>
+      <w:pPr>
+        <w:ind w:left="5040" w:hanging="360"/>
+      </w:pPr>
+      <w:rPr>
+        <w:rFonts w:ascii="Symbol" w:hAnsi="Symbol" w:hint="default"/>
+      </w:rPr>
+    </w:lvl>
+    <w:lvl w:ilvl="7" w:tplc="04090003" w:tentative="1">
+      <w:start w:val="1"/>
+      <w:numFmt w:val="bullet"/>
+      <w:lvlText w:val="o"/>
+      <w:lvlJc w:val="left"/>
+      <w:pPr>
+        <w:ind w:left="5760" w:hanging="360"/>
+      </w:pPr>
+      <w:rPr>
+        <w:rFonts w:ascii="Courier New" w:hAnsi="Courier New" w:cs="Courier New" w:hint="default"/>
+      </w:rPr>
+    </w:lvl>
+    <w:lvl w:ilvl="8" w:tplc="04090005" w:tentative="1">
+      <w:start w:val="1"/>
+      <w:numFmt w:val="bullet"/>
+      <w:lvlText w:val=""/>
+      <w:lvlJc w:val="left"/>
+      <w:pPr>
+        <w:ind w:left="6480" w:hanging="360"/>
+      </w:pPr>
+      <w:rPr>
+        <w:rFonts w:ascii="Wingdings" w:hAnsi="Wingdings" w:hint="default"/>
+      </w:rPr>
+    </w:lvl>
+  </w:abstractNum>
+  <w:abstractNum w:abstractNumId="1" w15:restartNumberingAfterBreak="0">
+    <w:nsid w:val="49CD002E"/>
+    <w:multiLevelType w:val="hybridMultilevel"/>
+    <w:tmpl w:val="9BBC18F4"/>
+    <w:lvl w:ilvl="0" w:tplc="C76E7396">
+      <w:start w:val="83"/>
+      <w:numFmt w:val="bullet"/>
+      <w:lvlText w:val="-"/>
+      <w:lvlJc w:val="left"/>
+      <w:pPr>
+        <w:ind w:left="720" w:hanging="360"/>
+      </w:pPr>
+      <w:rPr>
+        <w:rFonts w:ascii="Calibri" w:eastAsiaTheme="minorHAnsi" w:hAnsi="Calibri" w:cs="Calibri" w:hint="default"/>
+      </w:rPr>
+    </w:lvl>
+    <w:lvl w:ilvl="1" w:tplc="04090003" w:tentative="1">
+      <w:start w:val="1"/>
+      <w:numFmt w:val="bullet"/>
+      <w:lvlText w:val="o"/>
+      <w:lvlJc w:val="left"/>
+      <w:pPr>
+        <w:ind w:left="1440" w:hanging="360"/>
+      </w:pPr>
+      <w:rPr>
+        <w:rFonts w:ascii="Courier New" w:hAnsi="Courier New" w:cs="Courier New" w:hint="default"/>
+      </w:rPr>
+    </w:lvl>
+    <w:lvl w:ilvl="2" w:tplc="04090005" w:tentative="1">
+      <w:start w:val="1"/>
+      <w:numFmt w:val="bullet"/>
+      <w:lvlText w:val=""/>
+      <w:lvlJc w:val="left"/>
+      <w:pPr>
+        <w:ind w:left="2160" w:hanging="360"/>
+      </w:pPr>
+      <w:rPr>
+        <w:rFonts w:ascii="Wingdings" w:hAnsi="Wingdings" w:hint="default"/>
+      </w:rPr>
+    </w:lvl>
+    <w:lvl w:ilvl="3" w:tplc="04090001" w:tentative="1">
+      <w:start w:val="1"/>
+      <w:numFmt w:val="bullet"/>
+      <w:lvlText w:val=""/>
+      <w:lvlJc w:val="left"/>
+      <w:pPr>
+        <w:ind w:left="2880" w:hanging="360"/>
+      </w:pPr>
+      <w:rPr>
+        <w:rFonts w:ascii="Symbol" w:hAnsi="Symbol" w:hint="default"/>
+      </w:rPr>
+    </w:lvl>
+    <w:lvl w:ilvl="4" w:tplc="04090003" w:tentative="1">
+      <w:start w:val="1"/>
+      <w:numFmt w:val="bullet"/>
+      <w:lvlText w:val="o"/>
+      <w:lvlJc w:val="left"/>
+      <w:pPr>
+        <w:ind w:left="3600" w:hanging="360"/>
+      </w:pPr>
+      <w:rPr>
+        <w:rFonts w:ascii="Courier New" w:hAnsi="Courier New" w:cs="Courier New" w:hint="default"/>
+      </w:rPr>
+    </w:lvl>
+    <w:lvl w:ilvl="5" w:tplc="04090005" w:tentative="1">
+      <w:start w:val="1"/>
+      <w:numFmt w:val="bullet"/>
+      <w:lvlText w:val=""/>
+      <w:lvlJc w:val="left"/>
+      <w:pPr>
+        <w:ind w:left="4320" w:hanging="360"/>
+      </w:pPr>
+      <w:rPr>
+        <w:rFonts w:ascii="Wingdings" w:hAnsi="Wingdings" w:hint="default"/>
+      </w:rPr>
+    </w:lvl>
+    <w:lvl w:ilvl="6" w:tplc="04090001" w:tentative="1">
+      <w:start w:val="1"/>
+      <w:numFmt w:val="bullet"/>
+      <w:lvlText w:val=""/>
+      <w:lvlJc w:val="left"/>
+      <w:pPr>
+        <w:ind w:left="5040" w:hanging="360"/>
+      </w:pPr>
+      <w:rPr>
+        <w:rFonts w:ascii="Symbol" w:hAnsi="Symbol" w:hint="default"/>
+      </w:rPr>
+    </w:lvl>
+    <w:lvl w:ilvl="7" w:tplc="04090003" w:tentative="1">
+      <w:start w:val="1"/>
+      <w:numFmt w:val="bullet"/>
+      <w:lvlText w:val="o"/>
+      <w:lvlJc w:val="left"/>
+      <w:pPr>
+        <w:ind w:left="5760" w:hanging="360"/>
+      </w:pPr>
+      <w:rPr>
+        <w:rFonts w:ascii="Courier New" w:hAnsi="Courier New" w:cs="Courier New" w:hint="default"/>
+      </w:rPr>
+    </w:lvl>
+    <w:lvl w:ilvl="8" w:tplc="04090005" w:tentative="1">
+      <w:start w:val="1"/>
+      <w:numFmt w:val="bullet"/>
+      <w:lvlText w:val=""/>
+      <w:lvlJc w:val="left"/>
+      <w:pPr>
+        <w:ind w:left="6480" w:hanging="360"/>
+      </w:pPr>
+      <w:rPr>
+        <w:rFonts w:ascii="Wingdings" w:hAnsi="Wingdings" w:hint="default"/>
+      </w:rPr>
+    </w:lvl>
+  </w:abstractNum>
+  <w:abstractNum w:abstractNumId="2" w15:restartNumberingAfterBreak="0">
+    <w:nsid w:val="79A74E28"/>
+    <w:multiLevelType w:val="hybridMultilevel"/>
+    <w:tmpl w:val="365CBBBE"/>
+    <w:lvl w:ilvl="0" w:tplc="9B302162">
+      <w:start w:val="83"/>
+      <w:numFmt w:val="bullet"/>
+      <w:lvlText w:val="-"/>
+      <w:lvlJc w:val="left"/>
+      <w:pPr>
+        <w:ind w:left="720" w:hanging="360"/>
+      </w:pPr>
+      <w:rPr>
+        <w:rFonts w:ascii="Calibri" w:eastAsiaTheme="minorHAnsi" w:hAnsi="Calibri" w:cs="Calibri" w:hint="default"/>
+      </w:rPr>
+    </w:lvl>
+    <w:lvl w:ilvl="1" w:tplc="04090003" w:tentative="1">
+      <w:start w:val="1"/>
+      <w:numFmt w:val="bullet"/>
+      <w:lvlText w:val="o"/>
+      <w:lvlJc w:val="left"/>
+      <w:pPr>
+        <w:ind w:left="1440" w:hanging="360"/>
+      </w:pPr>
+      <w:rPr>
+        <w:rFonts w:ascii="Courier New" w:hAnsi="Courier New" w:cs="Courier New" w:hint="default"/>
+      </w:rPr>
+    </w:lvl>
+    <w:lvl w:ilvl="2" w:tplc="04090005" w:tentative="1">
+      <w:start w:val="1"/>
+      <w:numFmt w:val="bullet"/>
+      <w:lvlText w:val=""/>
+      <w:lvlJc w:val="left"/>
+      <w:pPr>
+        <w:ind w:left="2160" w:hanging="360"/>
+      </w:pPr>
+      <w:rPr>
+        <w:rFonts w:ascii="Wingdings" w:hAnsi="Wingdings" w:hint="default"/>
+      </w:rPr>
+    </w:lvl>
+    <w:lvl w:ilvl="3" w:tplc="04090001" w:tentative="1">
+      <w:start w:val="1"/>
+      <w:numFmt w:val="bullet"/>
+      <w:lvlText w:val=""/>
+      <w:lvlJc w:val="left"/>
+      <w:pPr>
+        <w:ind w:left="2880" w:hanging="360"/>
+      </w:pPr>
+      <w:rPr>
+        <w:rFonts w:ascii="Symbol" w:hAnsi="Symbol" w:hint="default"/>
+      </w:rPr>
+    </w:lvl>
+    <w:lvl w:ilvl="4" w:tplc="04090003" w:tentative="1">
+      <w:start w:val="1"/>
+      <w:numFmt w:val="bullet"/>
+      <w:lvlText w:val="o"/>
+      <w:lvlJc w:val="left"/>
+      <w:pPr>
+        <w:ind w:left="3600" w:hanging="360"/>
+      </w:pPr>
+      <w:rPr>
+        <w:rFonts w:ascii="Courier New" w:hAnsi="Courier New" w:cs="Courier New" w:hint="default"/>
+      </w:rPr>
+    </w:lvl>
+    <w:lvl w:ilvl="5" w:tplc="04090005" w:tentative="1">
+      <w:start w:val="1"/>
+      <w:numFmt w:val="bullet"/>
+      <w:lvlText w:val=""/>
+      <w:lvlJc w:val="left"/>
+      <w:pPr>
+        <w:ind w:left="4320" w:hanging="360"/>
+      </w:pPr>
+      <w:rPr>
+        <w:rFonts w:ascii="Wingdings" w:hAnsi="Wingdings" w:hint="default"/>
+      </w:rPr>
+    </w:lvl>
+    <w:lvl w:ilvl="6" w:tplc="04090001" w:tentative="1">
+      <w:start w:val="1"/>
+      <w:numFmt w:val="bullet"/>
+      <w:lvlText w:val=""/>
+      <w:lvlJc w:val="left"/>
+      <w:pPr>
+        <w:ind w:left="5040" w:hanging="360"/>
+      </w:pPr>
+      <w:rPr>
+        <w:rFonts w:ascii="Symbol" w:hAnsi="Symbol" w:hint="default"/>
+      </w:rPr>
+    </w:lvl>
+    <w:lvl w:ilvl="7" w:tplc="04090003" w:tentative="1">
+      <w:start w:val="1"/>
+      <w:numFmt w:val="bullet"/>
+      <w:lvlText w:val="o"/>
+      <w:lvlJc w:val="left"/>
+      <w:pPr>
+        <w:ind w:left="5760" w:hanging="360"/>
+      </w:pPr>
+      <w:rPr>
+        <w:rFonts w:ascii="Courier New" w:hAnsi="Courier New" w:cs="Courier New" w:hint="default"/>
+      </w:rPr>
+    </w:lvl>
+    <w:lvl w:ilvl="8" w:tplc="04090005" w:tentative="1">
+      <w:start w:val="1"/>
+      <w:numFmt w:val="bullet"/>
+      <w:lvlText w:val=""/>
+      <w:lvlJc w:val="left"/>
+      <w:pPr>
+        <w:ind w:left="6480" w:hanging="360"/>
+      </w:pPr>
+      <w:rPr>
+        <w:rFonts w:ascii="Wingdings" w:hAnsi="Wingdings" w:hint="default"/>
+      </w:rPr>
+    </w:lvl>
+  </w:abstractNum>
+  <w:num w:numId="1">
+    <w:abstractNumId w:val="0"/>
+  </w:num>
+  <w:num w:numId="2">
+    <w:abstractNumId w:val="1"/>
+  </w:num>
+  <w:num w:numId="3">
+    <w:abstractNumId w:val="2"/>
+  </w:num>
+</w:numbering>
 </file>
 
 <file path=word/styles.xml><?xml version="1.0" encoding="utf-8"?>
@@ -369,6 +890,7 @@
     <w:lsdException w:name="HTML Sample" w:semiHidden="1" w:unhideWhenUsed="1"/>
     <w:lsdException w:name="HTML Typewriter" w:semiHidden="1" w:unhideWhenUsed="1"/>
     <w:lsdException w:name="HTML Variable" w:semiHidden="1" w:unhideWhenUsed="1"/>
+    <w:lsdException w:name="Normal Table" w:semiHidden="1" w:unhideWhenUsed="1"/>
     <w:lsdException w:name="annotation subject" w:semiHidden="1" w:unhideWhenUsed="1"/>
     <w:lsdException w:name="No List" w:semiHidden="1" w:unhideWhenUsed="1"/>
     <w:lsdException w:name="Outline List 1" w:semiHidden="1" w:unhideWhenUsed="1"/>
@@ -414,9 +936,11 @@
     <w:lsdException w:name="Table Subtle 1" w:semiHidden="1" w:unhideWhenUsed="1"/>
     <w:lsdException w:name="Table Subtle 2" w:semiHidden="1" w:unhideWhenUsed="1"/>
     <w:lsdException w:name="Table Web 1" w:semiHidden="1" w:unhideWhenUsed="1"/>
+    <w:lsdException w:name="Table Web 2" w:semiHidden="1" w:unhideWhenUsed="1"/>
     <w:lsdException w:name="Table Web 3" w:semiHidden="1" w:unhideWhenUsed="1"/>
     <w:lsdException w:name="Balloon Text" w:semiHidden="1" w:unhideWhenUsed="1"/>
     <w:lsdException w:name="Table Grid" w:uiPriority="39"/>
+    <w:lsdException w:name="Table Theme" w:semiHidden="1" w:unhideWhenUsed="1"/>
     <w:lsdException w:name="Placeholder Text" w:semiHidden="1"/>
     <w:lsdException w:name="No Spacing" w:uiPriority="1" w:qFormat="1"/>
     <w:lsdException w:name="Light Shading" w:uiPriority="60"/>
@@ -688,6 +1212,29 @@
         <w:insideV w:val="single" w:sz="4" w:space="0" w:color="auto"/>
       </w:tblBorders>
     </w:tblPr>
+  </w:style>
+  <w:style w:type="paragraph" w:styleId="ListParagraph">
+    <w:name w:val="List Paragraph"/>
+    <w:basedOn w:val="Normal"/>
+    <w:uiPriority w:val="34"/>
+    <w:qFormat/>
+    <w:rsid w:val="009630A4"/>
+    <w:pPr>
+      <w:ind w:left="720"/>
+      <w:contextualSpacing/>
+    </w:pPr>
+  </w:style>
+  <w:style w:type="character" w:styleId="Hyperlink">
+    <w:name w:val="Hyperlink"/>
+    <w:basedOn w:val="DefaultParagraphFont"/>
+    <w:uiPriority w:val="99"/>
+    <w:semiHidden/>
+    <w:unhideWhenUsed/>
+    <w:rsid w:val="00304D65"/>
+    <w:rPr>
+      <w:color w:val="0000FF"/>
+      <w:u w:val="single"/>
+    </w:rPr>
   </w:style>
 </w:styles>
 </file>

</xml_diff>

<commit_message>
Added Githup repo link, introduction, and features
</commit_message>
<xml_diff>
--- a/NP Final Project Outline.docx
+++ b/NP Final Project Outline.docx
@@ -22,8 +22,27 @@
     </w:p>
     <w:p>
       <w:r>
-        <w:t>Link to project Github repo:</w:t>
-      </w:r>
+        <w:t xml:space="preserve">Link to project </w:t>
+      </w:r>
+      <w:proofErr w:type="spellStart"/>
+      <w:r>
+        <w:t>Github</w:t>
+      </w:r>
+      <w:proofErr w:type="spellEnd"/>
+      <w:r>
+        <w:t xml:space="preserve"> repo:</w:t>
+      </w:r>
+      <w:r>
+        <w:t xml:space="preserve"> </w:t>
+      </w:r>
+      <w:hyperlink r:id="rId5" w:history="1">
+        <w:r>
+          <w:rPr>
+            <w:rStyle w:val="Hyperlink"/>
+          </w:rPr>
+          <w:t>https://github.com/cstevens0609/Stock_WebScraper</w:t>
+        </w:r>
+      </w:hyperlink>
     </w:p>
     <w:p/>
     <w:p>
@@ -31,21 +50,86 @@
         <w:t>Introduction:</w:t>
       </w:r>
     </w:p>
+    <w:p>
+      <w:r>
+        <w:t xml:space="preserve">Our final project is a stock web scraper that will use Socket programming to help server and client communicate on what information needs to be sent/received. </w:t>
+      </w:r>
+    </w:p>
+    <w:p>
+      <w:r>
+        <w:t>Features:</w:t>
+      </w:r>
+    </w:p>
+    <w:p>
+      <w:pPr>
+        <w:pStyle w:val="ListParagraph"/>
+        <w:numPr>
+          <w:ilvl w:val="0"/>
+          <w:numId w:val="4"/>
+        </w:numPr>
+      </w:pPr>
+      <w:r>
+        <w:t>Server will sort info from stock website</w:t>
+      </w:r>
+    </w:p>
+    <w:p>
+      <w:pPr>
+        <w:pStyle w:val="ListParagraph"/>
+        <w:numPr>
+          <w:ilvl w:val="0"/>
+          <w:numId w:val="4"/>
+        </w:numPr>
+      </w:pPr>
+      <w:r>
+        <w:t>Server will then ask client questions on what they want to see</w:t>
+      </w:r>
+    </w:p>
+    <w:p>
+      <w:pPr>
+        <w:pStyle w:val="ListParagraph"/>
+        <w:numPr>
+          <w:ilvl w:val="0"/>
+          <w:numId w:val="4"/>
+        </w:numPr>
+      </w:pPr>
+      <w:r>
+        <w:t>User can ask to see specific company</w:t>
+      </w:r>
+    </w:p>
+    <w:p>
+      <w:pPr>
+        <w:pStyle w:val="ListParagraph"/>
+        <w:numPr>
+          <w:ilvl w:val="0"/>
+          <w:numId w:val="4"/>
+        </w:numPr>
+      </w:pPr>
+      <w:r>
+        <w:t>User can ask to see specific company numbers</w:t>
+      </w:r>
+    </w:p>
+    <w:p>
+      <w:pPr>
+        <w:pStyle w:val="ListParagraph"/>
+        <w:numPr>
+          <w:ilvl w:val="0"/>
+          <w:numId w:val="4"/>
+        </w:numPr>
+      </w:pPr>
+      <w:r>
+        <w:t>User can ask to see biggest “winner” at the time</w:t>
+      </w:r>
+      <w:bookmarkStart w:id="0" w:name="_GoBack"/>
+      <w:bookmarkEnd w:id="0"/>
+    </w:p>
+    <w:p>
+      <w:r>
+        <w:t>Design:</w:t>
+      </w:r>
+    </w:p>
     <w:p/>
     <w:p>
       <w:r>
-        <w:t>Features:</w:t>
-      </w:r>
-    </w:p>
-    <w:p/>
-    <w:p>
-      <w:r>
-        <w:t>Design:</w:t>
-      </w:r>
-    </w:p>
-    <w:p/>
-    <w:p>
-      <w:r>
         <w:t xml:space="preserve">Details: </w:t>
       </w:r>
     </w:p>
@@ -58,7 +142,7 @@
       <w:r>
         <w:t>TCP server that uses web scraping to get information from a stock website  (</w:t>
       </w:r>
-      <w:hyperlink r:id="rId5" w:history="1">
+      <w:hyperlink r:id="rId6" w:history="1">
         <w:r>
           <w:rPr>
             <w:rStyle w:val="Hyperlink"/>
@@ -103,7 +187,15 @@
         </w:numPr>
       </w:pPr>
       <w:r>
-        <w:t>Finding the information the client wants and sending it back to them</w:t>
+        <w:t xml:space="preserve">Finding the </w:t>
+      </w:r>
+      <w:proofErr w:type="gramStart"/>
+      <w:r>
+        <w:t>information</w:t>
+      </w:r>
+      <w:proofErr w:type="gramEnd"/>
+      <w:r>
+        <w:t xml:space="preserve"> the client wants and sending it back to them</w:t>
       </w:r>
     </w:p>
     <w:p>
@@ -151,8 +243,6 @@
       <w:r>
         <w:t>Responsible for receiving all the information back from the client.</w:t>
       </w:r>
-      <w:bookmarkStart w:id="0" w:name="_GoBack"/>
-      <w:bookmarkEnd w:id="0"/>
     </w:p>
     <w:p/>
     <w:p>
@@ -163,6 +253,7 @@
     <w:p/>
     <w:p>
       <w:r>
+        <w:lastRenderedPageBreak/>
         <w:t>Hardware:</w:t>
       </w:r>
     </w:p>
@@ -192,7 +283,6 @@
         </w:numPr>
       </w:pPr>
       <w:r>
-        <w:lastRenderedPageBreak/>
         <w:t>Python socket library</w:t>
       </w:r>
     </w:p>
@@ -417,6 +507,95 @@
 <file path=word/numbering.xml><?xml version="1.0" encoding="utf-8"?>
 <w:numbering xmlns:wpc="http://schemas.microsoft.com/office/word/2010/wordprocessingCanvas" xmlns:cx="http://schemas.microsoft.com/office/drawing/2014/chartex" xmlns:cx1="http://schemas.microsoft.com/office/drawing/2015/9/8/chartex" xmlns:cx2="http://schemas.microsoft.com/office/drawing/2015/10/21/chartex" xmlns:cx3="http://schemas.microsoft.com/office/drawing/2016/5/9/chartex" xmlns:cx4="http://schemas.microsoft.com/office/drawing/2016/5/10/chartex" xmlns:cx5="http://schemas.microsoft.com/office/drawing/2016/5/11/chartex" xmlns:cx6="http://schemas.microsoft.com/office/drawing/2016/5/12/chartex" xmlns:cx7="http://schemas.microsoft.com/office/drawing/2016/5/13/chartex" xmlns:cx8="http://schemas.microsoft.com/office/drawing/2016/5/14/chartex" xmlns:mc="http://schemas.openxmlformats.org/markup-compatibility/2006" xmlns:aink="http://schemas.microsoft.com/office/drawing/2016/ink" xmlns:am3d="http://schemas.microsoft.com/office/drawing/2017/model3d" xmlns:o="urn:schemas-microsoft-com:office:office" xmlns:r="http://schemas.openxmlformats.org/officeDocument/2006/relationships" xmlns:m="http://schemas.openxmlformats.org/officeDocument/2006/math" xmlns:v="urn:schemas-microsoft-com:vml" xmlns:wp14="http://schemas.microsoft.com/office/word/2010/wordprocessingDrawing" xmlns:wp="http://schemas.openxmlformats.org/drawingml/2006/wordprocessingDrawing" xmlns:w10="urn:schemas-microsoft-com:office:word" xmlns:w="http://schemas.openxmlformats.org/wordprocessingml/2006/main" xmlns:w14="http://schemas.microsoft.com/office/word/2010/wordml" xmlns:w15="http://schemas.microsoft.com/office/word/2012/wordml" xmlns:w16cid="http://schemas.microsoft.com/office/word/2016/wordml/cid" xmlns:w16se="http://schemas.microsoft.com/office/word/2015/wordml/symex" xmlns:wpg="http://schemas.microsoft.com/office/word/2010/wordprocessingGroup" xmlns:wpi="http://schemas.microsoft.com/office/word/2010/wordprocessingInk" xmlns:wne="http://schemas.microsoft.com/office/word/2006/wordml" xmlns:wps="http://schemas.microsoft.com/office/word/2010/wordprocessingShape" mc:Ignorable="w14 w15 w16se w16cid wp14">
   <w:abstractNum w:abstractNumId="0" w15:restartNumberingAfterBreak="0">
+    <w:nsid w:val="1FB51F5B"/>
+    <w:multiLevelType w:val="hybridMultilevel"/>
+    <w:tmpl w:val="21D8D2C2"/>
+    <w:lvl w:ilvl="0" w:tplc="3EB87F74">
+      <w:start w:val="1"/>
+      <w:numFmt w:val="decimal"/>
+      <w:lvlText w:val="%1."/>
+      <w:lvlJc w:val="left"/>
+      <w:pPr>
+        <w:ind w:left="1080" w:hanging="360"/>
+      </w:pPr>
+      <w:rPr>
+        <w:rFonts w:hint="default"/>
+      </w:rPr>
+    </w:lvl>
+    <w:lvl w:ilvl="1" w:tplc="04090019" w:tentative="1">
+      <w:start w:val="1"/>
+      <w:numFmt w:val="lowerLetter"/>
+      <w:lvlText w:val="%2."/>
+      <w:lvlJc w:val="left"/>
+      <w:pPr>
+        <w:ind w:left="1800" w:hanging="360"/>
+      </w:pPr>
+    </w:lvl>
+    <w:lvl w:ilvl="2" w:tplc="0409001B" w:tentative="1">
+      <w:start w:val="1"/>
+      <w:numFmt w:val="lowerRoman"/>
+      <w:lvlText w:val="%3."/>
+      <w:lvlJc w:val="right"/>
+      <w:pPr>
+        <w:ind w:left="2520" w:hanging="180"/>
+      </w:pPr>
+    </w:lvl>
+    <w:lvl w:ilvl="3" w:tplc="0409000F" w:tentative="1">
+      <w:start w:val="1"/>
+      <w:numFmt w:val="decimal"/>
+      <w:lvlText w:val="%4."/>
+      <w:lvlJc w:val="left"/>
+      <w:pPr>
+        <w:ind w:left="3240" w:hanging="360"/>
+      </w:pPr>
+    </w:lvl>
+    <w:lvl w:ilvl="4" w:tplc="04090019" w:tentative="1">
+      <w:start w:val="1"/>
+      <w:numFmt w:val="lowerLetter"/>
+      <w:lvlText w:val="%5."/>
+      <w:lvlJc w:val="left"/>
+      <w:pPr>
+        <w:ind w:left="3960" w:hanging="360"/>
+      </w:pPr>
+    </w:lvl>
+    <w:lvl w:ilvl="5" w:tplc="0409001B" w:tentative="1">
+      <w:start w:val="1"/>
+      <w:numFmt w:val="lowerRoman"/>
+      <w:lvlText w:val="%6."/>
+      <w:lvlJc w:val="right"/>
+      <w:pPr>
+        <w:ind w:left="4680" w:hanging="180"/>
+      </w:pPr>
+    </w:lvl>
+    <w:lvl w:ilvl="6" w:tplc="0409000F" w:tentative="1">
+      <w:start w:val="1"/>
+      <w:numFmt w:val="decimal"/>
+      <w:lvlText w:val="%7."/>
+      <w:lvlJc w:val="left"/>
+      <w:pPr>
+        <w:ind w:left="5400" w:hanging="360"/>
+      </w:pPr>
+    </w:lvl>
+    <w:lvl w:ilvl="7" w:tplc="04090019" w:tentative="1">
+      <w:start w:val="1"/>
+      <w:numFmt w:val="lowerLetter"/>
+      <w:lvlText w:val="%8."/>
+      <w:lvlJc w:val="left"/>
+      <w:pPr>
+        <w:ind w:left="6120" w:hanging="360"/>
+      </w:pPr>
+    </w:lvl>
+    <w:lvl w:ilvl="8" w:tplc="0409001B" w:tentative="1">
+      <w:start w:val="1"/>
+      <w:numFmt w:val="lowerRoman"/>
+      <w:lvlText w:val="%9."/>
+      <w:lvlJc w:val="right"/>
+      <w:pPr>
+        <w:ind w:left="6840" w:hanging="180"/>
+      </w:pPr>
+    </w:lvl>
+  </w:abstractNum>
+  <w:abstractNum w:abstractNumId="1" w15:restartNumberingAfterBreak="0">
     <w:nsid w:val="355F372F"/>
     <w:multiLevelType w:val="hybridMultilevel"/>
     <w:tmpl w:val="86586A5C"/>
@@ -529,7 +708,7 @@
       </w:rPr>
     </w:lvl>
   </w:abstractNum>
-  <w:abstractNum w:abstractNumId="1" w15:restartNumberingAfterBreak="0">
+  <w:abstractNum w:abstractNumId="2" w15:restartNumberingAfterBreak="0">
     <w:nsid w:val="49CD002E"/>
     <w:multiLevelType w:val="hybridMultilevel"/>
     <w:tmpl w:val="9BBC18F4"/>
@@ -642,7 +821,7 @@
       </w:rPr>
     </w:lvl>
   </w:abstractNum>
-  <w:abstractNum w:abstractNumId="2" w15:restartNumberingAfterBreak="0">
+  <w:abstractNum w:abstractNumId="3" w15:restartNumberingAfterBreak="0">
     <w:nsid w:val="79A74E28"/>
     <w:multiLevelType w:val="hybridMultilevel"/>
     <w:tmpl w:val="365CBBBE"/>
@@ -756,13 +935,16 @@
     </w:lvl>
   </w:abstractNum>
   <w:num w:numId="1">
-    <w:abstractNumId w:val="0"/>
+    <w:abstractNumId w:val="1"/>
   </w:num>
   <w:num w:numId="2">
-    <w:abstractNumId w:val="1"/>
+    <w:abstractNumId w:val="2"/>
   </w:num>
   <w:num w:numId="3">
-    <w:abstractNumId w:val="2"/>
+    <w:abstractNumId w:val="3"/>
+  </w:num>
+  <w:num w:numId="4">
+    <w:abstractNumId w:val="0"/>
   </w:num>
 </w:numbering>
 </file>

</xml_diff>